<commit_message>
[feat] Finished spam functionality
</commit_message>
<xml_diff>
--- a/reports/Deliverable 3/Group/03 Requirements - Group.docx
+++ b/reports/Deliverable 3/Group/03 Requirements - Group.docx
@@ -1771,7 +1771,21 @@
                   <w:rPr>
                     <w:rFonts w:asciiTheme="majorHAnsi" w:hAnsiTheme="majorHAnsi" w:cstheme="majorHAnsi"/>
                   </w:rPr>
-                  <w:t xml:space="preserve">, 2024 </w:t>
+                  <w:t xml:space="preserve">, </w:t>
+                </w:r>
+                <w:proofErr w:type="gramStart"/>
+                <w:r>
+                  <w:rPr>
+                    <w:rFonts w:asciiTheme="majorHAnsi" w:hAnsiTheme="majorHAnsi" w:cstheme="majorHAnsi"/>
+                  </w:rPr>
+                  <w:t>2024</w:t>
+                </w:r>
+                <w:proofErr w:type="gramEnd"/>
+                <w:r>
+                  <w:rPr>
+                    <w:rFonts w:asciiTheme="majorHAnsi" w:hAnsiTheme="majorHAnsi" w:cstheme="majorHAnsi"/>
+                  </w:rPr>
+                  <w:t xml:space="preserve"> </w:t>
                 </w:r>
                 <w:r>
                   <w:rPr>
@@ -6135,7 +6149,19 @@
             <w:rPr>
               <w:rFonts w:asciiTheme="majorHAnsi" w:hAnsiTheme="majorHAnsi" w:cstheme="majorHAnsi"/>
             </w:rPr>
-            <w:t xml:space="preserve">    </w:t>
+            <w:t xml:space="preserve"> </w:t>
+          </w:r>
+          <w:r>
+            <w:rPr>
+              <w:rFonts w:asciiTheme="majorHAnsi" w:hAnsiTheme="majorHAnsi" w:cstheme="majorHAnsi"/>
+            </w:rPr>
+            <w:t>X</w:t>
+          </w:r>
+          <w:r>
+            <w:rPr>
+              <w:rFonts w:asciiTheme="majorHAnsi" w:hAnsiTheme="majorHAnsi" w:cstheme="majorHAnsi"/>
+            </w:rPr>
+            <w:t xml:space="preserve">  </w:t>
           </w:r>
         </w:sdtContent>
       </w:sdt>
@@ -10104,6 +10130,7 @@
     <w:rsid w:val="006173FE"/>
     <w:rsid w:val="00617AEC"/>
     <w:rsid w:val="006B2BEC"/>
+    <w:rsid w:val="006F0BA7"/>
     <w:rsid w:val="007A0D82"/>
     <w:rsid w:val="00845A29"/>
     <w:rsid w:val="009657FE"/>

</xml_diff>

<commit_message>
[docs] Finished analysis and planning and progress reports
</commit_message>
<xml_diff>
--- a/reports/Deliverable 3/Group/03 Requirements - Group.docx
+++ b/reports/Deliverable 3/Group/03 Requirements - Group.docx
@@ -562,7 +562,7 @@
               <w:rPr>
                 <w:rFonts w:asciiTheme="majorHAnsi" w:hAnsiTheme="majorHAnsi" w:cstheme="majorHAnsi"/>
                 <w:b/>
-                <w:lang w:val="es-ES"/>
+                <w:lang w:val="en-US"/>
               </w:rPr>
             </w:pPr>
             <w:r>
@@ -589,7 +589,7 @@
               <w:sdtPr>
                 <w:rPr>
                   <w:rFonts w:asciiTheme="majorHAnsi" w:hAnsiTheme="majorHAnsi" w:cstheme="majorHAnsi"/>
-                  <w:lang w:val="es-ES"/>
+                  <w:lang w:val="en-US"/>
                 </w:rPr>
                 <w:tag w:val="ID2"/>
                 <w:id w:val="-1276937016"/>
@@ -603,7 +603,7 @@
                 <w:r>
                   <w:rPr>
                     <w:rFonts w:asciiTheme="majorHAnsi" w:hAnsiTheme="majorHAnsi" w:cstheme="majorHAnsi"/>
-                    <w:lang w:val="es-ES"/>
+                    <w:lang w:val="en-US"/>
                   </w:rPr>
                   <w:t>77049375-L</w:t>
                 </w:r>
@@ -645,7 +645,7 @@
               <w:sdtPr>
                 <w:rPr>
                   <w:rFonts w:asciiTheme="majorHAnsi" w:hAnsiTheme="majorHAnsi" w:cstheme="majorHAnsi"/>
-                  <w:lang w:val="es-ES"/>
+                  <w:lang w:val="en-US"/>
                 </w:rPr>
                 <w:tag w:val="UVUS02"/>
                 <w:id w:val="1381354132"/>
@@ -659,21 +659,21 @@
                 <w:r>
                   <w:rPr>
                     <w:rFonts w:asciiTheme="majorHAnsi" w:hAnsiTheme="majorHAnsi" w:cstheme="majorHAnsi"/>
-                    <w:lang w:val="es-ES"/>
+                    <w:lang w:val="en-US"/>
                   </w:rPr>
                   <w:t xml:space="preserve"> </w:t>
                 </w:r>
                 <w:r>
                   <w:rPr>
                     <w:rFonts w:asciiTheme="majorHAnsi" w:hAnsiTheme="majorHAnsi" w:cstheme="majorHAnsi"/>
-                    <w:lang w:val="es-ES"/>
+                    <w:lang w:val="en-US"/>
                   </w:rPr>
                   <w:t>enrgaraba</w:t>
                 </w:r>
                 <w:r>
                   <w:rPr>
                     <w:rFonts w:asciiTheme="majorHAnsi" w:hAnsiTheme="majorHAnsi" w:cstheme="majorHAnsi"/>
-                    <w:lang w:val="es-ES"/>
+                    <w:lang w:val="en-US"/>
                   </w:rPr>
                   <w:t xml:space="preserve">  </w:t>
                 </w:r>
@@ -1771,21 +1771,7 @@
                   <w:rPr>
                     <w:rFonts w:asciiTheme="majorHAnsi" w:hAnsiTheme="majorHAnsi" w:cstheme="majorHAnsi"/>
                   </w:rPr>
-                  <w:t xml:space="preserve">, </w:t>
-                </w:r>
-                <w:proofErr w:type="gramStart"/>
-                <w:r>
-                  <w:rPr>
-                    <w:rFonts w:asciiTheme="majorHAnsi" w:hAnsiTheme="majorHAnsi" w:cstheme="majorHAnsi"/>
-                  </w:rPr>
-                  <w:t>2024</w:t>
-                </w:r>
-                <w:proofErr w:type="gramEnd"/>
-                <w:r>
-                  <w:rPr>
-                    <w:rFonts w:asciiTheme="majorHAnsi" w:hAnsiTheme="majorHAnsi" w:cstheme="majorHAnsi"/>
-                  </w:rPr>
-                  <w:t xml:space="preserve"> </w:t>
+                  <w:t xml:space="preserve">, 2024 </w:t>
                 </w:r>
                 <w:r>
                   <w:rPr>
@@ -6740,7 +6726,21 @@
               <w:rFonts w:asciiTheme="majorHAnsi" w:hAnsiTheme="majorHAnsi" w:cstheme="majorHAnsi"/>
               <w:lang w:val="en-US"/>
             </w:rPr>
-            <w:t xml:space="preserve">    </w:t>
+            <w:t xml:space="preserve"> </w:t>
+          </w:r>
+          <w:r>
+            <w:rPr>
+              <w:rFonts w:asciiTheme="majorHAnsi" w:hAnsiTheme="majorHAnsi" w:cstheme="majorHAnsi"/>
+              <w:lang w:val="en-US"/>
+            </w:rPr>
+            <w:t>X</w:t>
+          </w:r>
+          <w:r>
+            <w:rPr>
+              <w:rFonts w:asciiTheme="majorHAnsi" w:hAnsiTheme="majorHAnsi" w:cstheme="majorHAnsi"/>
+              <w:lang w:val="en-US"/>
+            </w:rPr>
+            <w:t xml:space="preserve">  </w:t>
           </w:r>
         </w:sdtContent>
       </w:sdt>
@@ -10136,6 +10136,7 @@
     <w:rsid w:val="009657FE"/>
     <w:rsid w:val="00A94D88"/>
     <w:rsid w:val="00AD454E"/>
+    <w:rsid w:val="00AD5014"/>
     <w:rsid w:val="00CA7FA2"/>
     <w:rsid w:val="00CB55B7"/>
     <w:rsid w:val="00D41523"/>

</xml_diff>

<commit_message>
[docs] Analysis and planning and progress report done (group)
</commit_message>
<xml_diff>
--- a/reports/Deliverable 3/Group/03 Requirements - Group.docx
+++ b/reports/Deliverable 3/Group/03 Requirements - Group.docx
@@ -1,6 +1,6 @@
 
 <file path=word/document.xml><?xml version="1.0" encoding="utf-8"?>
-<w:document xmlns:wpc="http://schemas.microsoft.com/office/word/2010/wordprocessingCanvas" xmlns:cx="http://schemas.microsoft.com/office/drawing/2014/chartex" xmlns:cx1="http://schemas.microsoft.com/office/drawing/2015/9/8/chartex" xmlns:cx2="http://schemas.microsoft.com/office/drawing/2015/10/21/chartex" xmlns:cx3="http://schemas.microsoft.com/office/drawing/2016/5/9/chartex" xmlns:cx4="http://schemas.microsoft.com/office/drawing/2016/5/10/chartex" xmlns:cx5="http://schemas.microsoft.com/office/drawing/2016/5/11/chartex" xmlns:cx6="http://schemas.microsoft.com/office/drawing/2016/5/12/chartex" xmlns:cx7="http://schemas.microsoft.com/office/drawing/2016/5/13/chartex" xmlns:cx8="http://schemas.microsoft.com/office/drawing/2016/5/14/chartex" xmlns:mc="http://schemas.openxmlformats.org/markup-compatibility/2006" xmlns:aink="http://schemas.microsoft.com/office/drawing/2016/ink" xmlns:am3d="http://schemas.microsoft.com/office/drawing/2017/model3d" xmlns:o="urn:schemas-microsoft-com:office:office" xmlns:oel="http://schemas.microsoft.com/office/2019/extlst" xmlns:r="http://schemas.openxmlformats.org/officeDocument/2006/relationships" xmlns:m="http://schemas.openxmlformats.org/officeDocument/2006/math" xmlns:v="urn:schemas-microsoft-com:vml" xmlns:wp14="http://schemas.microsoft.com/office/word/2010/wordprocessingDrawing" xmlns:wp="http://schemas.openxmlformats.org/drawingml/2006/wordprocessingDrawing" xmlns:w10="urn:schemas-microsoft-com:office:word" xmlns:w="http://schemas.openxmlformats.org/wordprocessingml/2006/main" xmlns:w14="http://schemas.microsoft.com/office/word/2010/wordml" xmlns:w15="http://schemas.microsoft.com/office/word/2012/wordml" xmlns:w16cex="http://schemas.microsoft.com/office/word/2018/wordml/cex" xmlns:w16cid="http://schemas.microsoft.com/office/word/2016/wordml/cid" xmlns:w16="http://schemas.microsoft.com/office/word/2018/wordml" xmlns:w16du="http://schemas.microsoft.com/office/word/2023/wordml/word16du" xmlns:w16sdtdh="http://schemas.microsoft.com/office/word/2020/wordml/sdtdatahash" xmlns:w16se="http://schemas.microsoft.com/office/word/2015/wordml/symex" xmlns:wpg="http://schemas.microsoft.com/office/word/2010/wordprocessingGroup" xmlns:wpi="http://schemas.microsoft.com/office/word/2010/wordprocessingInk" xmlns:wne="http://schemas.microsoft.com/office/word/2006/wordml" xmlns:wps="http://schemas.microsoft.com/office/word/2010/wordprocessingShape" mc:Ignorable="w14 w15 w16se w16cid w16 w16cex w16sdtdh w16du wp14">
+<w:document xmlns:wpc="http://schemas.microsoft.com/office/word/2010/wordprocessingCanvas" xmlns:cx="http://schemas.microsoft.com/office/drawing/2014/chartex" xmlns:cx1="http://schemas.microsoft.com/office/drawing/2015/9/8/chartex" xmlns:cx2="http://schemas.microsoft.com/office/drawing/2015/10/21/chartex" xmlns:cx3="http://schemas.microsoft.com/office/drawing/2016/5/9/chartex" xmlns:cx4="http://schemas.microsoft.com/office/drawing/2016/5/10/chartex" xmlns:cx5="http://schemas.microsoft.com/office/drawing/2016/5/11/chartex" xmlns:cx6="http://schemas.microsoft.com/office/drawing/2016/5/12/chartex" xmlns:cx7="http://schemas.microsoft.com/office/drawing/2016/5/13/chartex" xmlns:cx8="http://schemas.microsoft.com/office/drawing/2016/5/14/chartex" xmlns:mc="http://schemas.openxmlformats.org/markup-compatibility/2006" xmlns:aink="http://schemas.microsoft.com/office/drawing/2016/ink" xmlns:am3d="http://schemas.microsoft.com/office/drawing/2017/model3d" xmlns:o="urn:schemas-microsoft-com:office:office" xmlns:oel="http://schemas.microsoft.com/office/2019/extlst" xmlns:r="http://schemas.openxmlformats.org/officeDocument/2006/relationships" xmlns:m="http://schemas.openxmlformats.org/officeDocument/2006/math" xmlns:v="urn:schemas-microsoft-com:vml" xmlns:wp14="http://schemas.microsoft.com/office/word/2010/wordprocessingDrawing" xmlns:wp="http://schemas.openxmlformats.org/drawingml/2006/wordprocessingDrawing" xmlns:w10="urn:schemas-microsoft-com:office:word" xmlns:w="http://schemas.openxmlformats.org/wordprocessingml/2006/main" xmlns:w14="http://schemas.microsoft.com/office/word/2010/wordml" xmlns:w15="http://schemas.microsoft.com/office/word/2012/wordml" xmlns:w16cex="http://schemas.microsoft.com/office/word/2018/wordml/cex" xmlns:w16cid="http://schemas.microsoft.com/office/word/2016/wordml/cid" xmlns:w16="http://schemas.microsoft.com/office/word/2018/wordml" xmlns:w16sdtdh="http://schemas.microsoft.com/office/word/2020/wordml/sdtdatahash" xmlns:w16se="http://schemas.microsoft.com/office/word/2015/wordml/symex" xmlns:wpg="http://schemas.microsoft.com/office/word/2010/wordprocessingGroup" xmlns:wpi="http://schemas.microsoft.com/office/word/2010/wordprocessingInk" xmlns:wne="http://schemas.microsoft.com/office/word/2006/wordml" xmlns:wps="http://schemas.microsoft.com/office/word/2010/wordprocessingShape" mc:Ignorable="w14 w15 w16se w16cid w16 w16cex w16sdtdh wp14">
   <w:body>
     <w:p>
       <w:pPr>
@@ -3543,7 +3543,19 @@
             <w:rPr>
               <w:rFonts w:asciiTheme="majorHAnsi" w:hAnsiTheme="majorHAnsi" w:cstheme="majorHAnsi"/>
             </w:rPr>
-            <w:t xml:space="preserve">    </w:t>
+            <w:t xml:space="preserve"> </w:t>
+          </w:r>
+          <w:r>
+            <w:rPr>
+              <w:rFonts w:asciiTheme="majorHAnsi" w:hAnsiTheme="majorHAnsi" w:cstheme="majorHAnsi"/>
+            </w:rPr>
+            <w:t>X</w:t>
+          </w:r>
+          <w:r>
+            <w:rPr>
+              <w:rFonts w:asciiTheme="majorHAnsi" w:hAnsiTheme="majorHAnsi" w:cstheme="majorHAnsi"/>
+            </w:rPr>
+            <w:t xml:space="preserve"> </w:t>
           </w:r>
         </w:sdtContent>
       </w:sdt>
@@ -3625,7 +3637,19 @@
             <w:rPr>
               <w:rFonts w:asciiTheme="majorHAnsi" w:hAnsiTheme="majorHAnsi" w:cstheme="majorHAnsi"/>
             </w:rPr>
-            <w:t xml:space="preserve">    </w:t>
+            <w:t xml:space="preserve"> </w:t>
+          </w:r>
+          <w:r>
+            <w:rPr>
+              <w:rFonts w:asciiTheme="majorHAnsi" w:hAnsiTheme="majorHAnsi" w:cstheme="majorHAnsi"/>
+            </w:rPr>
+            <w:t>X</w:t>
+          </w:r>
+          <w:r>
+            <w:rPr>
+              <w:rFonts w:asciiTheme="majorHAnsi" w:hAnsiTheme="majorHAnsi" w:cstheme="majorHAnsi"/>
+            </w:rPr>
+            <w:t xml:space="preserve"> </w:t>
           </w:r>
         </w:sdtContent>
       </w:sdt>
@@ -3735,7 +3759,19 @@
             <w:rPr>
               <w:rFonts w:asciiTheme="majorHAnsi" w:hAnsiTheme="majorHAnsi" w:cstheme="majorHAnsi"/>
             </w:rPr>
-            <w:t xml:space="preserve">    </w:t>
+            <w:t xml:space="preserve"> </w:t>
+          </w:r>
+          <w:r>
+            <w:rPr>
+              <w:rFonts w:asciiTheme="majorHAnsi" w:hAnsiTheme="majorHAnsi" w:cstheme="majorHAnsi"/>
+            </w:rPr>
+            <w:t>X</w:t>
+          </w:r>
+          <w:r>
+            <w:rPr>
+              <w:rFonts w:asciiTheme="majorHAnsi" w:hAnsiTheme="majorHAnsi" w:cstheme="majorHAnsi"/>
+            </w:rPr>
+            <w:t xml:space="preserve"> </w:t>
           </w:r>
         </w:sdtContent>
       </w:sdt>
@@ -3804,7 +3840,21 @@
               <w:rFonts w:asciiTheme="majorHAnsi" w:hAnsiTheme="majorHAnsi" w:cstheme="majorHAnsi"/>
               <w:lang w:val="en-US"/>
             </w:rPr>
-            <w:t xml:space="preserve">    </w:t>
+            <w:t xml:space="preserve"> </w:t>
+          </w:r>
+          <w:r>
+            <w:rPr>
+              <w:rFonts w:asciiTheme="majorHAnsi" w:hAnsiTheme="majorHAnsi" w:cstheme="majorHAnsi"/>
+              <w:lang w:val="en-US"/>
+            </w:rPr>
+            <w:t>X</w:t>
+          </w:r>
+          <w:r>
+            <w:rPr>
+              <w:rFonts w:asciiTheme="majorHAnsi" w:hAnsiTheme="majorHAnsi" w:cstheme="majorHAnsi"/>
+              <w:lang w:val="en-US"/>
+            </w:rPr>
+            <w:t xml:space="preserve"> </w:t>
           </w:r>
         </w:sdtContent>
       </w:sdt>
@@ -5604,7 +5654,19 @@
             <w:rPr>
               <w:rFonts w:asciiTheme="majorHAnsi" w:hAnsiTheme="majorHAnsi" w:cstheme="majorHAnsi"/>
             </w:rPr>
-            <w:t xml:space="preserve">    </w:t>
+            <w:t xml:space="preserve"> </w:t>
+          </w:r>
+          <w:r>
+            <w:rPr>
+              <w:rFonts w:asciiTheme="majorHAnsi" w:hAnsiTheme="majorHAnsi" w:cstheme="majorHAnsi"/>
+            </w:rPr>
+            <w:t>X</w:t>
+          </w:r>
+          <w:r>
+            <w:rPr>
+              <w:rFonts w:asciiTheme="majorHAnsi" w:hAnsiTheme="majorHAnsi" w:cstheme="majorHAnsi"/>
+            </w:rPr>
+            <w:t xml:space="preserve"> </w:t>
           </w:r>
         </w:sdtContent>
       </w:sdt>
@@ -5716,7 +5778,19 @@
             <w:rPr>
               <w:rFonts w:asciiTheme="majorHAnsi" w:hAnsiTheme="majorHAnsi" w:cstheme="majorHAnsi"/>
             </w:rPr>
-            <w:t xml:space="preserve">    </w:t>
+            <w:t xml:space="preserve"> </w:t>
+          </w:r>
+          <w:r>
+            <w:rPr>
+              <w:rFonts w:asciiTheme="majorHAnsi" w:hAnsiTheme="majorHAnsi" w:cstheme="majorHAnsi"/>
+            </w:rPr>
+            <w:t>X</w:t>
+          </w:r>
+          <w:r>
+            <w:rPr>
+              <w:rFonts w:asciiTheme="majorHAnsi" w:hAnsiTheme="majorHAnsi" w:cstheme="majorHAnsi"/>
+            </w:rPr>
+            <w:t xml:space="preserve"> </w:t>
           </w:r>
         </w:sdtContent>
       </w:sdt>
@@ -5835,7 +5909,19 @@
             <w:rPr>
               <w:rFonts w:asciiTheme="majorHAnsi" w:hAnsiTheme="majorHAnsi" w:cstheme="majorHAnsi"/>
             </w:rPr>
-            <w:t xml:space="preserve">    </w:t>
+            <w:t xml:space="preserve"> </w:t>
+          </w:r>
+          <w:r>
+            <w:rPr>
+              <w:rFonts w:asciiTheme="majorHAnsi" w:hAnsiTheme="majorHAnsi" w:cstheme="majorHAnsi"/>
+            </w:rPr>
+            <w:t>X</w:t>
+          </w:r>
+          <w:r>
+            <w:rPr>
+              <w:rFonts w:asciiTheme="majorHAnsi" w:hAnsiTheme="majorHAnsi" w:cstheme="majorHAnsi"/>
+            </w:rPr>
+            <w:t xml:space="preserve"> </w:t>
           </w:r>
         </w:sdtContent>
       </w:sdt>
@@ -6315,7 +6401,19 @@
             <w:rPr>
               <w:rFonts w:asciiTheme="majorHAnsi" w:hAnsiTheme="majorHAnsi" w:cstheme="majorHAnsi"/>
             </w:rPr>
-            <w:t xml:space="preserve">    </w:t>
+            <w:t xml:space="preserve"> </w:t>
+          </w:r>
+          <w:r>
+            <w:rPr>
+              <w:rFonts w:asciiTheme="majorHAnsi" w:hAnsiTheme="majorHAnsi" w:cstheme="majorHAnsi"/>
+            </w:rPr>
+            <w:t>X</w:t>
+          </w:r>
+          <w:r>
+            <w:rPr>
+              <w:rFonts w:asciiTheme="majorHAnsi" w:hAnsiTheme="majorHAnsi" w:cstheme="majorHAnsi"/>
+            </w:rPr>
+            <w:t xml:space="preserve"> </w:t>
           </w:r>
         </w:sdtContent>
       </w:sdt>
@@ -6425,7 +6523,19 @@
             <w:rPr>
               <w:rFonts w:asciiTheme="majorHAnsi" w:hAnsiTheme="majorHAnsi" w:cstheme="majorHAnsi"/>
             </w:rPr>
-            <w:t xml:space="preserve">    </w:t>
+            <w:t xml:space="preserve"> </w:t>
+          </w:r>
+          <w:r>
+            <w:rPr>
+              <w:rFonts w:asciiTheme="majorHAnsi" w:hAnsiTheme="majorHAnsi" w:cstheme="majorHAnsi"/>
+            </w:rPr>
+            <w:t>X</w:t>
+          </w:r>
+          <w:r>
+            <w:rPr>
+              <w:rFonts w:asciiTheme="majorHAnsi" w:hAnsiTheme="majorHAnsi" w:cstheme="majorHAnsi"/>
+            </w:rPr>
+            <w:t xml:space="preserve"> </w:t>
           </w:r>
         </w:sdtContent>
       </w:sdt>
@@ -6502,7 +6612,19 @@
             <w:rPr>
               <w:rFonts w:asciiTheme="majorHAnsi" w:hAnsiTheme="majorHAnsi" w:cstheme="majorHAnsi"/>
             </w:rPr>
-            <w:t xml:space="preserve">    </w:t>
+            <w:t xml:space="preserve"> </w:t>
+          </w:r>
+          <w:r>
+            <w:rPr>
+              <w:rFonts w:asciiTheme="majorHAnsi" w:hAnsiTheme="majorHAnsi" w:cstheme="majorHAnsi"/>
+            </w:rPr>
+            <w:t>X</w:t>
+          </w:r>
+          <w:r>
+            <w:rPr>
+              <w:rFonts w:asciiTheme="majorHAnsi" w:hAnsiTheme="majorHAnsi" w:cstheme="majorHAnsi"/>
+            </w:rPr>
+            <w:t xml:space="preserve"> </w:t>
           </w:r>
         </w:sdtContent>
       </w:sdt>
@@ -6856,7 +6978,19 @@
             <w:rPr>
               <w:rFonts w:asciiTheme="majorHAnsi" w:hAnsiTheme="majorHAnsi" w:cstheme="majorHAnsi"/>
             </w:rPr>
-            <w:t xml:space="preserve">    </w:t>
+            <w:t xml:space="preserve"> </w:t>
+          </w:r>
+          <w:r>
+            <w:rPr>
+              <w:rFonts w:asciiTheme="majorHAnsi" w:hAnsiTheme="majorHAnsi" w:cstheme="majorHAnsi"/>
+            </w:rPr>
+            <w:t>X</w:t>
+          </w:r>
+          <w:r>
+            <w:rPr>
+              <w:rFonts w:asciiTheme="majorHAnsi" w:hAnsiTheme="majorHAnsi" w:cstheme="majorHAnsi"/>
+            </w:rPr>
+            <w:t xml:space="preserve"> </w:t>
           </w:r>
         </w:sdtContent>
       </w:sdt>
@@ -6910,7 +7044,19 @@
             <w:rPr>
               <w:rFonts w:asciiTheme="majorHAnsi" w:hAnsiTheme="majorHAnsi" w:cstheme="majorHAnsi"/>
             </w:rPr>
-            <w:t xml:space="preserve">    </w:t>
+            <w:t xml:space="preserve"> </w:t>
+          </w:r>
+          <w:r>
+            <w:rPr>
+              <w:rFonts w:asciiTheme="majorHAnsi" w:hAnsiTheme="majorHAnsi" w:cstheme="majorHAnsi"/>
+            </w:rPr>
+            <w:t>X</w:t>
+          </w:r>
+          <w:r>
+            <w:rPr>
+              <w:rFonts w:asciiTheme="majorHAnsi" w:hAnsiTheme="majorHAnsi" w:cstheme="majorHAnsi"/>
+            </w:rPr>
+            <w:t xml:space="preserve"> </w:t>
           </w:r>
         </w:sdtContent>
       </w:sdt>
@@ -7331,7 +7477,7 @@
 </file>
 
 <file path=word/numbering.xml><?xml version="1.0" encoding="utf-8"?>
-<w:numbering xmlns:wpc="http://schemas.microsoft.com/office/word/2010/wordprocessingCanvas" xmlns:cx="http://schemas.microsoft.com/office/drawing/2014/chartex" xmlns:cx1="http://schemas.microsoft.com/office/drawing/2015/9/8/chartex" xmlns:cx2="http://schemas.microsoft.com/office/drawing/2015/10/21/chartex" xmlns:cx3="http://schemas.microsoft.com/office/drawing/2016/5/9/chartex" xmlns:cx4="http://schemas.microsoft.com/office/drawing/2016/5/10/chartex" xmlns:cx5="http://schemas.microsoft.com/office/drawing/2016/5/11/chartex" xmlns:cx6="http://schemas.microsoft.com/office/drawing/2016/5/12/chartex" xmlns:cx7="http://schemas.microsoft.com/office/drawing/2016/5/13/chartex" xmlns:cx8="http://schemas.microsoft.com/office/drawing/2016/5/14/chartex" xmlns:mc="http://schemas.openxmlformats.org/markup-compatibility/2006" xmlns:aink="http://schemas.microsoft.com/office/drawing/2016/ink" xmlns:am3d="http://schemas.microsoft.com/office/drawing/2017/model3d" xmlns:o="urn:schemas-microsoft-com:office:office" xmlns:oel="http://schemas.microsoft.com/office/2019/extlst" xmlns:r="http://schemas.openxmlformats.org/officeDocument/2006/relationships" xmlns:m="http://schemas.openxmlformats.org/officeDocument/2006/math" xmlns:v="urn:schemas-microsoft-com:vml" xmlns:wp14="http://schemas.microsoft.com/office/word/2010/wordprocessingDrawing" xmlns:wp="http://schemas.openxmlformats.org/drawingml/2006/wordprocessingDrawing" xmlns:w10="urn:schemas-microsoft-com:office:word" xmlns:w="http://schemas.openxmlformats.org/wordprocessingml/2006/main" xmlns:w14="http://schemas.microsoft.com/office/word/2010/wordml" xmlns:w15="http://schemas.microsoft.com/office/word/2012/wordml" xmlns:w16cex="http://schemas.microsoft.com/office/word/2018/wordml/cex" xmlns:w16cid="http://schemas.microsoft.com/office/word/2016/wordml/cid" xmlns:w16="http://schemas.microsoft.com/office/word/2018/wordml" xmlns:w16du="http://schemas.microsoft.com/office/word/2023/wordml/word16du" xmlns:w16sdtdh="http://schemas.microsoft.com/office/word/2020/wordml/sdtdatahash" xmlns:w16se="http://schemas.microsoft.com/office/word/2015/wordml/symex" xmlns:wpg="http://schemas.microsoft.com/office/word/2010/wordprocessingGroup" xmlns:wpi="http://schemas.microsoft.com/office/word/2010/wordprocessingInk" xmlns:wne="http://schemas.microsoft.com/office/word/2006/wordml" xmlns:wps="http://schemas.microsoft.com/office/word/2010/wordprocessingShape" mc:Ignorable="w14 w15 w16se w16cid w16 w16cex w16sdtdh w16du wp14">
+<w:numbering xmlns:wpc="http://schemas.microsoft.com/office/word/2010/wordprocessingCanvas" xmlns:cx="http://schemas.microsoft.com/office/drawing/2014/chartex" xmlns:cx1="http://schemas.microsoft.com/office/drawing/2015/9/8/chartex" xmlns:cx2="http://schemas.microsoft.com/office/drawing/2015/10/21/chartex" xmlns:cx3="http://schemas.microsoft.com/office/drawing/2016/5/9/chartex" xmlns:cx4="http://schemas.microsoft.com/office/drawing/2016/5/10/chartex" xmlns:cx5="http://schemas.microsoft.com/office/drawing/2016/5/11/chartex" xmlns:cx6="http://schemas.microsoft.com/office/drawing/2016/5/12/chartex" xmlns:cx7="http://schemas.microsoft.com/office/drawing/2016/5/13/chartex" xmlns:cx8="http://schemas.microsoft.com/office/drawing/2016/5/14/chartex" xmlns:mc="http://schemas.openxmlformats.org/markup-compatibility/2006" xmlns:aink="http://schemas.microsoft.com/office/drawing/2016/ink" xmlns:am3d="http://schemas.microsoft.com/office/drawing/2017/model3d" xmlns:o="urn:schemas-microsoft-com:office:office" xmlns:oel="http://schemas.microsoft.com/office/2019/extlst" xmlns:r="http://schemas.openxmlformats.org/officeDocument/2006/relationships" xmlns:m="http://schemas.openxmlformats.org/officeDocument/2006/math" xmlns:v="urn:schemas-microsoft-com:vml" xmlns:wp14="http://schemas.microsoft.com/office/word/2010/wordprocessingDrawing" xmlns:wp="http://schemas.openxmlformats.org/drawingml/2006/wordprocessingDrawing" xmlns:w10="urn:schemas-microsoft-com:office:word" xmlns:w="http://schemas.openxmlformats.org/wordprocessingml/2006/main" xmlns:w14="http://schemas.microsoft.com/office/word/2010/wordml" xmlns:w15="http://schemas.microsoft.com/office/word/2012/wordml" xmlns:w16cex="http://schemas.microsoft.com/office/word/2018/wordml/cex" xmlns:w16cid="http://schemas.microsoft.com/office/word/2016/wordml/cid" xmlns:w16="http://schemas.microsoft.com/office/word/2018/wordml" xmlns:w16sdtdh="http://schemas.microsoft.com/office/word/2020/wordml/sdtdatahash" xmlns:w16se="http://schemas.microsoft.com/office/word/2015/wordml/symex" xmlns:wpg="http://schemas.microsoft.com/office/word/2010/wordprocessingGroup" xmlns:wpi="http://schemas.microsoft.com/office/word/2010/wordprocessingInk" xmlns:wne="http://schemas.microsoft.com/office/word/2006/wordml" xmlns:wps="http://schemas.microsoft.com/office/word/2010/wordprocessingShape" mc:Ignorable="w14 w15 w16se w16cid w16 w16cex w16sdtdh wp14">
   <w:abstractNum w:abstractNumId="0" w15:restartNumberingAfterBreak="0">
     <w:nsid w:val="3C204ED6"/>
     <w:multiLevelType w:val="hybridMultilevel"/>
@@ -7685,7 +7831,7 @@
 </file>
 
 <file path=word/styles.xml><?xml version="1.0" encoding="utf-8"?>
-<w:styles xmlns:mc="http://schemas.openxmlformats.org/markup-compatibility/2006" xmlns:r="http://schemas.openxmlformats.org/officeDocument/2006/relationships" xmlns:w="http://schemas.openxmlformats.org/wordprocessingml/2006/main" xmlns:w14="http://schemas.microsoft.com/office/word/2010/wordml" xmlns:w15="http://schemas.microsoft.com/office/word/2012/wordml" xmlns:w16cex="http://schemas.microsoft.com/office/word/2018/wordml/cex" xmlns:w16cid="http://schemas.microsoft.com/office/word/2016/wordml/cid" xmlns:w16="http://schemas.microsoft.com/office/word/2018/wordml" xmlns:w16du="http://schemas.microsoft.com/office/word/2023/wordml/word16du" xmlns:w16sdtdh="http://schemas.microsoft.com/office/word/2020/wordml/sdtdatahash" xmlns:w16se="http://schemas.microsoft.com/office/word/2015/wordml/symex" mc:Ignorable="w14 w15 w16se w16cid w16 w16cex w16sdtdh w16du">
+<w:styles xmlns:mc="http://schemas.openxmlformats.org/markup-compatibility/2006" xmlns:r="http://schemas.openxmlformats.org/officeDocument/2006/relationships" xmlns:w="http://schemas.openxmlformats.org/wordprocessingml/2006/main" xmlns:w14="http://schemas.microsoft.com/office/word/2010/wordml" xmlns:w15="http://schemas.microsoft.com/office/word/2012/wordml" xmlns:w16cex="http://schemas.microsoft.com/office/word/2018/wordml/cex" xmlns:w16cid="http://schemas.microsoft.com/office/word/2016/wordml/cid" xmlns:w16="http://schemas.microsoft.com/office/word/2018/wordml" xmlns:w16sdtdh="http://schemas.microsoft.com/office/word/2020/wordml/sdtdatahash" xmlns:w16se="http://schemas.microsoft.com/office/word/2015/wordml/symex" mc:Ignorable="w14 w15 w16se w16cid w16 w16cex w16sdtdh">
   <w:docDefaults>
     <w:rPrDefault>
       <w:rPr>
@@ -8346,7 +8492,7 @@
 </file>
 
 <file path=word/glossary/document.xml><?xml version="1.0" encoding="utf-8"?>
-<w:glossaryDocument xmlns:wpc="http://schemas.microsoft.com/office/word/2010/wordprocessingCanvas" xmlns:cx="http://schemas.microsoft.com/office/drawing/2014/chartex" xmlns:cx1="http://schemas.microsoft.com/office/drawing/2015/9/8/chartex" xmlns:cx2="http://schemas.microsoft.com/office/drawing/2015/10/21/chartex" xmlns:cx3="http://schemas.microsoft.com/office/drawing/2016/5/9/chartex" xmlns:cx4="http://schemas.microsoft.com/office/drawing/2016/5/10/chartex" xmlns:cx5="http://schemas.microsoft.com/office/drawing/2016/5/11/chartex" xmlns:cx6="http://schemas.microsoft.com/office/drawing/2016/5/12/chartex" xmlns:cx7="http://schemas.microsoft.com/office/drawing/2016/5/13/chartex" xmlns:cx8="http://schemas.microsoft.com/office/drawing/2016/5/14/chartex" xmlns:mc="http://schemas.openxmlformats.org/markup-compatibility/2006" xmlns:aink="http://schemas.microsoft.com/office/drawing/2016/ink" xmlns:am3d="http://schemas.microsoft.com/office/drawing/2017/model3d" xmlns:o="urn:schemas-microsoft-com:office:office" xmlns:oel="http://schemas.microsoft.com/office/2019/extlst" xmlns:r="http://schemas.openxmlformats.org/officeDocument/2006/relationships" xmlns:m="http://schemas.openxmlformats.org/officeDocument/2006/math" xmlns:v="urn:schemas-microsoft-com:vml" xmlns:wp14="http://schemas.microsoft.com/office/word/2010/wordprocessingDrawing" xmlns:wp="http://schemas.openxmlformats.org/drawingml/2006/wordprocessingDrawing" xmlns:w10="urn:schemas-microsoft-com:office:word" xmlns:w="http://schemas.openxmlformats.org/wordprocessingml/2006/main" xmlns:w14="http://schemas.microsoft.com/office/word/2010/wordml" xmlns:w15="http://schemas.microsoft.com/office/word/2012/wordml" xmlns:w16cex="http://schemas.microsoft.com/office/word/2018/wordml/cex" xmlns:w16cid="http://schemas.microsoft.com/office/word/2016/wordml/cid" xmlns:w16="http://schemas.microsoft.com/office/word/2018/wordml" xmlns:w16du="http://schemas.microsoft.com/office/word/2023/wordml/word16du" xmlns:w16sdtdh="http://schemas.microsoft.com/office/word/2020/wordml/sdtdatahash" xmlns:w16se="http://schemas.microsoft.com/office/word/2015/wordml/symex" xmlns:wpg="http://schemas.microsoft.com/office/word/2010/wordprocessingGroup" xmlns:wpi="http://schemas.microsoft.com/office/word/2010/wordprocessingInk" xmlns:wne="http://schemas.microsoft.com/office/word/2006/wordml" xmlns:wps="http://schemas.microsoft.com/office/word/2010/wordprocessingShape" mc:Ignorable="w14 w15 w16se w16cid w16 w16cex w16sdtdh w16du wp14">
+<w:glossaryDocument xmlns:wpc="http://schemas.microsoft.com/office/word/2010/wordprocessingCanvas" xmlns:cx="http://schemas.microsoft.com/office/drawing/2014/chartex" xmlns:cx1="http://schemas.microsoft.com/office/drawing/2015/9/8/chartex" xmlns:cx2="http://schemas.microsoft.com/office/drawing/2015/10/21/chartex" xmlns:cx3="http://schemas.microsoft.com/office/drawing/2016/5/9/chartex" xmlns:cx4="http://schemas.microsoft.com/office/drawing/2016/5/10/chartex" xmlns:cx5="http://schemas.microsoft.com/office/drawing/2016/5/11/chartex" xmlns:cx6="http://schemas.microsoft.com/office/drawing/2016/5/12/chartex" xmlns:cx7="http://schemas.microsoft.com/office/drawing/2016/5/13/chartex" xmlns:cx8="http://schemas.microsoft.com/office/drawing/2016/5/14/chartex" xmlns:mc="http://schemas.openxmlformats.org/markup-compatibility/2006" xmlns:aink="http://schemas.microsoft.com/office/drawing/2016/ink" xmlns:am3d="http://schemas.microsoft.com/office/drawing/2017/model3d" xmlns:o="urn:schemas-microsoft-com:office:office" xmlns:oel="http://schemas.microsoft.com/office/2019/extlst" xmlns:r="http://schemas.openxmlformats.org/officeDocument/2006/relationships" xmlns:m="http://schemas.openxmlformats.org/officeDocument/2006/math" xmlns:v="urn:schemas-microsoft-com:vml" xmlns:wp14="http://schemas.microsoft.com/office/word/2010/wordprocessingDrawing" xmlns:wp="http://schemas.openxmlformats.org/drawingml/2006/wordprocessingDrawing" xmlns:w10="urn:schemas-microsoft-com:office:word" xmlns:w="http://schemas.openxmlformats.org/wordprocessingml/2006/main" xmlns:w14="http://schemas.microsoft.com/office/word/2010/wordml" xmlns:w15="http://schemas.microsoft.com/office/word/2012/wordml" xmlns:w16cex="http://schemas.microsoft.com/office/word/2018/wordml/cex" xmlns:w16cid="http://schemas.microsoft.com/office/word/2016/wordml/cid" xmlns:w16="http://schemas.microsoft.com/office/word/2018/wordml" xmlns:w16sdtdh="http://schemas.microsoft.com/office/word/2020/wordml/sdtdatahash" xmlns:w16se="http://schemas.microsoft.com/office/word/2015/wordml/symex" xmlns:wpg="http://schemas.microsoft.com/office/word/2010/wordprocessingGroup" xmlns:wpi="http://schemas.microsoft.com/office/word/2010/wordprocessingInk" xmlns:wne="http://schemas.microsoft.com/office/word/2006/wordml" xmlns:wps="http://schemas.microsoft.com/office/word/2010/wordprocessingShape" mc:Ignorable="w14 w15 w16se w16cid w16 w16cex w16sdtdh wp14">
   <w:docParts>
     <w:docPart>
       <w:docPartPr>
@@ -10035,7 +10181,7 @@
 </file>
 
 <file path=word/glossary/fontTable.xml><?xml version="1.0" encoding="utf-8"?>
-<w:fonts xmlns:mc="http://schemas.openxmlformats.org/markup-compatibility/2006" xmlns:r="http://schemas.openxmlformats.org/officeDocument/2006/relationships" xmlns:w="http://schemas.openxmlformats.org/wordprocessingml/2006/main" xmlns:w14="http://schemas.microsoft.com/office/word/2010/wordml" xmlns:w15="http://schemas.microsoft.com/office/word/2012/wordml" xmlns:w16cex="http://schemas.microsoft.com/office/word/2018/wordml/cex" xmlns:w16cid="http://schemas.microsoft.com/office/word/2016/wordml/cid" xmlns:w16="http://schemas.microsoft.com/office/word/2018/wordml" xmlns:w16du="http://schemas.microsoft.com/office/word/2023/wordml/word16du" xmlns:w16sdtdh="http://schemas.microsoft.com/office/word/2020/wordml/sdtdatahash" xmlns:w16se="http://schemas.microsoft.com/office/word/2015/wordml/symex" mc:Ignorable="w14 w15 w16se w16cid w16 w16cex w16sdtdh w16du">
+<w:fonts xmlns:mc="http://schemas.openxmlformats.org/markup-compatibility/2006" xmlns:r="http://schemas.openxmlformats.org/officeDocument/2006/relationships" xmlns:w="http://schemas.openxmlformats.org/wordprocessingml/2006/main" xmlns:w14="http://schemas.microsoft.com/office/word/2010/wordml" xmlns:w15="http://schemas.microsoft.com/office/word/2012/wordml" xmlns:w16cex="http://schemas.microsoft.com/office/word/2018/wordml/cex" xmlns:w16cid="http://schemas.microsoft.com/office/word/2016/wordml/cid" xmlns:w16="http://schemas.microsoft.com/office/word/2018/wordml" xmlns:w16sdtdh="http://schemas.microsoft.com/office/word/2020/wordml/sdtdatahash" xmlns:w16se="http://schemas.microsoft.com/office/word/2015/wordml/symex" mc:Ignorable="w14 w15 w16se w16cid w16 w16cex w16sdtdh">
   <w:font w:name="Wingdings">
     <w:panose1 w:val="05000000000000000000"/>
     <w:charset w:val="02"/>
@@ -10109,7 +10255,7 @@
 </file>
 
 <file path=word/glossary/settings.xml><?xml version="1.0" encoding="utf-8"?>
-<w:settings xmlns:mc="http://schemas.openxmlformats.org/markup-compatibility/2006" xmlns:o="urn:schemas-microsoft-com:office:office" xmlns:r="http://schemas.openxmlformats.org/officeDocument/2006/relationships" xmlns:m="http://schemas.openxmlformats.org/officeDocument/2006/math" xmlns:v="urn:schemas-microsoft-com:vml" xmlns:w10="urn:schemas-microsoft-com:office:word" xmlns:w="http://schemas.openxmlformats.org/wordprocessingml/2006/main" xmlns:w14="http://schemas.microsoft.com/office/word/2010/wordml" xmlns:w15="http://schemas.microsoft.com/office/word/2012/wordml" xmlns:w16cex="http://schemas.microsoft.com/office/word/2018/wordml/cex" xmlns:w16cid="http://schemas.microsoft.com/office/word/2016/wordml/cid" xmlns:w16="http://schemas.microsoft.com/office/word/2018/wordml" xmlns:w16du="http://schemas.microsoft.com/office/word/2023/wordml/word16du" xmlns:w16sdtdh="http://schemas.microsoft.com/office/word/2020/wordml/sdtdatahash" xmlns:w16se="http://schemas.microsoft.com/office/word/2015/wordml/symex" xmlns:sl="http://schemas.openxmlformats.org/schemaLibrary/2006/main" mc:Ignorable="w14 w15 w16se w16cid w16 w16cex w16sdtdh w16du">
+<w:settings xmlns:mc="http://schemas.openxmlformats.org/markup-compatibility/2006" xmlns:o="urn:schemas-microsoft-com:office:office" xmlns:r="http://schemas.openxmlformats.org/officeDocument/2006/relationships" xmlns:m="http://schemas.openxmlformats.org/officeDocument/2006/math" xmlns:v="urn:schemas-microsoft-com:vml" xmlns:w10="urn:schemas-microsoft-com:office:word" xmlns:w="http://schemas.openxmlformats.org/wordprocessingml/2006/main" xmlns:w14="http://schemas.microsoft.com/office/word/2010/wordml" xmlns:w15="http://schemas.microsoft.com/office/word/2012/wordml" xmlns:w16cex="http://schemas.microsoft.com/office/word/2018/wordml/cex" xmlns:w16cid="http://schemas.microsoft.com/office/word/2016/wordml/cid" xmlns:w16="http://schemas.microsoft.com/office/word/2018/wordml" xmlns:w16sdtdh="http://schemas.microsoft.com/office/word/2020/wordml/sdtdatahash" xmlns:w16se="http://schemas.microsoft.com/office/word/2015/wordml/symex" xmlns:sl="http://schemas.openxmlformats.org/schemaLibrary/2006/main" mc:Ignorable="w14 w15 w16se w16cid w16 w16cex w16sdtdh">
   <w:view w:val="normal"/>
   <w:defaultTabStop w:val="708"/>
   <w:hyphenationZone w:val="425"/>
@@ -10132,6 +10278,7 @@
     <w:rsid w:val="006B2BEC"/>
     <w:rsid w:val="006F0BA7"/>
     <w:rsid w:val="007A0D82"/>
+    <w:rsid w:val="0082779C"/>
     <w:rsid w:val="00845A29"/>
     <w:rsid w:val="009657FE"/>
     <w:rsid w:val="00A94D88"/>
@@ -10166,7 +10313,7 @@
 </file>
 
 <file path=word/glossary/styles.xml><?xml version="1.0" encoding="utf-8"?>
-<w:styles xmlns:mc="http://schemas.openxmlformats.org/markup-compatibility/2006" xmlns:r="http://schemas.openxmlformats.org/officeDocument/2006/relationships" xmlns:w="http://schemas.openxmlformats.org/wordprocessingml/2006/main" xmlns:w14="http://schemas.microsoft.com/office/word/2010/wordml" xmlns:w15="http://schemas.microsoft.com/office/word/2012/wordml" xmlns:w16cex="http://schemas.microsoft.com/office/word/2018/wordml/cex" xmlns:w16cid="http://schemas.microsoft.com/office/word/2016/wordml/cid" xmlns:w16="http://schemas.microsoft.com/office/word/2018/wordml" xmlns:w16du="http://schemas.microsoft.com/office/word/2023/wordml/word16du" xmlns:w16sdtdh="http://schemas.microsoft.com/office/word/2020/wordml/sdtdatahash" xmlns:w16se="http://schemas.microsoft.com/office/word/2015/wordml/symex" mc:Ignorable="w14 w15 w16se w16cid w16 w16cex w16sdtdh w16du">
+<w:styles xmlns:mc="http://schemas.openxmlformats.org/markup-compatibility/2006" xmlns:r="http://schemas.openxmlformats.org/officeDocument/2006/relationships" xmlns:w="http://schemas.openxmlformats.org/wordprocessingml/2006/main" xmlns:w14="http://schemas.microsoft.com/office/word/2010/wordml" xmlns:w15="http://schemas.microsoft.com/office/word/2012/wordml" xmlns:w16cex="http://schemas.microsoft.com/office/word/2018/wordml/cex" xmlns:w16cid="http://schemas.microsoft.com/office/word/2016/wordml/cid" xmlns:w16="http://schemas.microsoft.com/office/word/2018/wordml" xmlns:w16sdtdh="http://schemas.microsoft.com/office/word/2020/wordml/sdtdatahash" xmlns:w16se="http://schemas.microsoft.com/office/word/2015/wordml/symex" mc:Ignorable="w14 w15 w16se w16cid w16 w16cex w16sdtdh">
   <w:docDefaults>
     <w:rPrDefault>
       <w:rPr>
@@ -10839,7 +10986,7 @@
 </file>
 
 <file path=word/glossary/webSettings.xml><?xml version="1.0" encoding="utf-8"?>
-<w:webSettings xmlns:mc="http://schemas.openxmlformats.org/markup-compatibility/2006" xmlns:r="http://schemas.openxmlformats.org/officeDocument/2006/relationships" xmlns:w="http://schemas.openxmlformats.org/wordprocessingml/2006/main" xmlns:w14="http://schemas.microsoft.com/office/word/2010/wordml" xmlns:w15="http://schemas.microsoft.com/office/word/2012/wordml" xmlns:w16cex="http://schemas.microsoft.com/office/word/2018/wordml/cex" xmlns:w16cid="http://schemas.microsoft.com/office/word/2016/wordml/cid" xmlns:w16="http://schemas.microsoft.com/office/word/2018/wordml" xmlns:w16du="http://schemas.microsoft.com/office/word/2023/wordml/word16du" xmlns:w16sdtdh="http://schemas.microsoft.com/office/word/2020/wordml/sdtdatahash" xmlns:w16se="http://schemas.microsoft.com/office/word/2015/wordml/symex" mc:Ignorable="w14 w15 w16se w16cid w16 w16cex w16sdtdh w16du">
+<w:webSettings xmlns:mc="http://schemas.openxmlformats.org/markup-compatibility/2006" xmlns:r="http://schemas.openxmlformats.org/officeDocument/2006/relationships" xmlns:w="http://schemas.openxmlformats.org/wordprocessingml/2006/main" xmlns:w14="http://schemas.microsoft.com/office/word/2010/wordml" xmlns:w15="http://schemas.microsoft.com/office/word/2012/wordml" xmlns:w16cex="http://schemas.microsoft.com/office/word/2018/wordml/cex" xmlns:w16cid="http://schemas.microsoft.com/office/word/2016/wordml/cid" xmlns:w16="http://schemas.microsoft.com/office/word/2018/wordml" xmlns:w16sdtdh="http://schemas.microsoft.com/office/word/2020/wordml/sdtdatahash" xmlns:w16se="http://schemas.microsoft.com/office/word/2015/wordml/symex" mc:Ignorable="w14 w15 w16se w16cid w16 w16cex w16sdtdh">
   <w:optimizeForBrowser/>
   <w:allowPNG/>
 </w:webSettings>

</xml_diff>